<commit_message>
Atualização e continuação do projeto
</commit_message>
<xml_diff>
--- a/01_-_Projeto.docx
+++ b/01_-_Projeto.docx
@@ -341,11 +341,13 @@
         <w:jc w:val="both"/>
         <w:rPr>
           <w:rFonts w:ascii="Arial" w:hAnsi="Arial" w:cs="Arial"/>
-        </w:rPr>
-      </w:pPr>
-      <w:r>
-        <w:rPr>
-          <w:rFonts w:ascii="Arial" w:hAnsi="Arial" w:cs="Arial"/>
+          <w:highlight w:val="yellow"/>
+        </w:rPr>
+      </w:pPr>
+      <w:r>
+        <w:rPr>
+          <w:rFonts w:ascii="Arial" w:hAnsi="Arial" w:cs="Arial"/>
+          <w:highlight w:val="yellow"/>
         </w:rPr>
         <w:t>Borda principal da tabela: espessura de 1px, de cor #DDDDDD;</w:t>
       </w:r>
@@ -353,6 +355,7 @@
         <w:rPr>
           <w:rFonts w:ascii="Arial" w:hAnsi="Arial" w:cs="Arial"/>
           <w:b/>
+          <w:highlight w:val="yellow"/>
         </w:rPr>
         <w:t xml:space="preserve"> </w:t>
       </w:r>
@@ -368,11 +371,13 @@
         <w:jc w:val="both"/>
         <w:rPr>
           <w:rFonts w:ascii="Arial" w:hAnsi="Arial" w:cs="Arial"/>
-        </w:rPr>
-      </w:pPr>
-      <w:r>
-        <w:rPr>
-          <w:rFonts w:ascii="Arial" w:hAnsi="Arial" w:cs="Arial"/>
+          <w:highlight w:val="yellow"/>
+        </w:rPr>
+      </w:pPr>
+      <w:r>
+        <w:rPr>
+          <w:rFonts w:ascii="Arial" w:hAnsi="Arial" w:cs="Arial"/>
+          <w:highlight w:val="yellow"/>
         </w:rPr>
         <w:t xml:space="preserve">Cores usadas para as posições de classificação: azul-marinho (#003366), azul-celeste (#1398BE), laranja (#DE9800), cinza (#CCCCCC) e vermelho (#C91B04); </w:t>
       </w:r>
@@ -414,8 +419,15 @@
       <w:r>
         <w:rPr>
           <w:rFonts w:ascii="Arial" w:hAnsi="Arial" w:cs="Arial"/>
-        </w:rPr>
-        <w:t xml:space="preserve">Posições de classificação: tamanho 18px, em formato negrito e alinhamento centralizado; as cores variam de posição para posição, conforme mencionado anteriormente; </w:t>
+          <w:highlight w:val="yellow"/>
+        </w:rPr>
+        <w:t>Posições de classificação: tamanho 18px, em formato negrito e alinhamento centralizado; as cores variam de posição para posição, conforme mencionado anteriormente</w:t>
+      </w:r>
+      <w:r>
+        <w:rPr>
+          <w:rFonts w:ascii="Arial" w:hAnsi="Arial" w:cs="Arial"/>
+        </w:rPr>
+        <w:t xml:space="preserve">; </w:t>
       </w:r>
     </w:p>
     <w:p>
@@ -434,8 +446,15 @@
       <w:r>
         <w:rPr>
           <w:rFonts w:ascii="Arial" w:hAnsi="Arial" w:cs="Arial"/>
-        </w:rPr>
-        <w:t xml:space="preserve">Títulos das colunas: tamanho 13px, cor #999999, formato negrito e alinhamento centralizado; </w:t>
+          <w:highlight w:val="yellow"/>
+        </w:rPr>
+        <w:t>Títulos das colunas: tamanho 13px, cor #999999, formato negrito e alinhamento centralizado;</w:t>
+      </w:r>
+      <w:r>
+        <w:rPr>
+          <w:rFonts w:ascii="Arial" w:hAnsi="Arial" w:cs="Arial"/>
+        </w:rPr>
+        <w:t xml:space="preserve"> </w:t>
       </w:r>
     </w:p>
     <w:p>
@@ -449,11 +468,13 @@
         <w:jc w:val="both"/>
         <w:rPr>
           <w:rFonts w:ascii="Arial" w:hAnsi="Arial" w:cs="Arial"/>
-        </w:rPr>
-      </w:pPr>
-      <w:r>
-        <w:rPr>
-          <w:rFonts w:ascii="Arial" w:hAnsi="Arial" w:cs="Arial"/>
+          <w:highlight w:val="yellow"/>
+        </w:rPr>
+      </w:pPr>
+      <w:r>
+        <w:rPr>
+          <w:rFonts w:ascii="Arial" w:hAnsi="Arial" w:cs="Arial"/>
+          <w:highlight w:val="yellow"/>
         </w:rPr>
         <w:t xml:space="preserve">Nomes dos times: tamanho 14px, cor #666666, formato negrito e alinhamento à esquerda; </w:t>
       </w:r>
@@ -469,11 +490,13 @@
         <w:jc w:val="both"/>
         <w:rPr>
           <w:rFonts w:ascii="Arial" w:hAnsi="Arial" w:cs="Arial"/>
-        </w:rPr>
-      </w:pPr>
-      <w:r>
-        <w:rPr>
-          <w:rFonts w:ascii="Arial" w:hAnsi="Arial" w:cs="Arial"/>
+          <w:highlight w:val="yellow"/>
+        </w:rPr>
+      </w:pPr>
+      <w:r>
+        <w:rPr>
+          <w:rFonts w:ascii="Arial" w:hAnsi="Arial" w:cs="Arial"/>
+          <w:highlight w:val="yellow"/>
         </w:rPr>
         <w:t xml:space="preserve">Coluna referente à quantidade de pontos dos times: tamanho 14px, cor preta, formato negrito e alinhamento centralizado; </w:t>
       </w:r>
@@ -489,11 +512,13 @@
         <w:jc w:val="both"/>
         <w:rPr>
           <w:rFonts w:ascii="Arial" w:hAnsi="Arial" w:cs="Arial"/>
-        </w:rPr>
-      </w:pPr>
-      <w:r>
-        <w:rPr>
-          <w:rFonts w:ascii="Arial" w:hAnsi="Arial" w:cs="Arial"/>
+          <w:highlight w:val="yellow"/>
+        </w:rPr>
+      </w:pPr>
+      <w:r>
+        <w:rPr>
+          <w:rFonts w:ascii="Arial" w:hAnsi="Arial" w:cs="Arial"/>
+          <w:highlight w:val="yellow"/>
         </w:rPr>
         <w:t xml:space="preserve">Demais colunas de classificação: tamanho 14px, cor #666666, formato não negritado e alinhamento centralizado; </w:t>
       </w:r>
@@ -509,11 +534,13 @@
         <w:jc w:val="both"/>
         <w:rPr>
           <w:rFonts w:ascii="Arial" w:hAnsi="Arial" w:cs="Arial"/>
-        </w:rPr>
-      </w:pPr>
-      <w:r>
-        <w:rPr>
-          <w:rFonts w:ascii="Arial" w:hAnsi="Arial" w:cs="Arial"/>
+          <w:highlight w:val="yellow"/>
+        </w:rPr>
+      </w:pPr>
+      <w:r>
+        <w:rPr>
+          <w:rFonts w:ascii="Arial" w:hAnsi="Arial" w:cs="Arial"/>
+          <w:highlight w:val="yellow"/>
         </w:rPr>
         <w:t xml:space="preserve">Legendas para a área de classificação (“Taça Libertadores”, </w:t>
       </w:r>
@@ -521,6 +548,7 @@
       <w:r>
         <w:rPr>
           <w:rFonts w:ascii="Arial" w:hAnsi="Arial" w:cs="Arial"/>
+          <w:highlight w:val="yellow"/>
         </w:rPr>
         <w:t>“Pré-Libertadores”, etc.</w:t>
       </w:r>
@@ -528,6 +556,7 @@
       <w:r>
         <w:rPr>
           <w:rFonts w:ascii="Arial" w:hAnsi="Arial" w:cs="Arial"/>
+          <w:highlight w:val="yellow"/>
         </w:rPr>
         <w:t xml:space="preserve">): tamanho 10px, cor </w:t>
       </w:r>
@@ -544,8 +573,15 @@
       <w:r>
         <w:rPr>
           <w:rFonts w:ascii="Arial" w:hAnsi="Arial" w:cs="Arial"/>
-        </w:rPr>
-        <w:t xml:space="preserve">#8F8F8F, formato não negritado e alinhamento à esquerda; </w:t>
+          <w:highlight w:val="yellow"/>
+        </w:rPr>
+        <w:t>#8F8F8F, formato não negritado e alinhamento à esquerda;</w:t>
+      </w:r>
+      <w:r>
+        <w:rPr>
+          <w:rFonts w:ascii="Arial" w:hAnsi="Arial" w:cs="Arial"/>
+        </w:rPr>
+        <w:t xml:space="preserve"> </w:t>
       </w:r>
     </w:p>
     <w:p>
@@ -559,11 +595,13 @@
         <w:jc w:val="both"/>
         <w:rPr>
           <w:rFonts w:ascii="Arial" w:hAnsi="Arial" w:cs="Arial"/>
-        </w:rPr>
-      </w:pPr>
-      <w:r>
-        <w:rPr>
-          <w:rFonts w:ascii="Arial" w:hAnsi="Arial" w:cs="Arial"/>
+          <w:highlight w:val="yellow"/>
+        </w:rPr>
+      </w:pPr>
+      <w:r>
+        <w:rPr>
+          <w:rFonts w:ascii="Arial" w:hAnsi="Arial" w:cs="Arial"/>
+          <w:highlight w:val="yellow"/>
         </w:rPr>
         <w:t xml:space="preserve">Legendas (siglas): tamanho 10px, cor #555555, formato negritado e alinhamento à esquerda; </w:t>
       </w:r>
@@ -579,11 +617,13 @@
         <w:jc w:val="both"/>
         <w:rPr>
           <w:rFonts w:ascii="Arial" w:hAnsi="Arial" w:cs="Arial"/>
-        </w:rPr>
-      </w:pPr>
-      <w:r>
-        <w:rPr>
-          <w:rFonts w:ascii="Arial" w:hAnsi="Arial" w:cs="Arial"/>
+          <w:highlight w:val="yellow"/>
+        </w:rPr>
+      </w:pPr>
+      <w:r>
+        <w:rPr>
+          <w:rFonts w:ascii="Arial" w:hAnsi="Arial" w:cs="Arial"/>
+          <w:highlight w:val="yellow"/>
         </w:rPr>
         <w:t xml:space="preserve">Legendas (significados): tamanho 10px, cor #555555, formato não negritado e alinhamento à esquerda. </w:t>
       </w:r>
@@ -928,6 +968,7 @@
         <w:docPartUnique/>
       </w:docPartObj>
     </w:sdtPr>
+    <w:sdtEndPr/>
     <w:sdtContent>
       <w:p>
         <w:pPr>

</xml_diff>